<commit_message>
Added a paragraph generator with proper indentations
</commit_message>
<xml_diff>
--- a/ResearchPaper.docx
+++ b/ResearchPaper.docx
@@ -8,14 +8,22 @@
       </w:pPr>
       <w:r>
         <w:t>The first paragraph of a typical business letter is used to state the main point of the letter. Begin with a friendly opening; then quickly transition into the purpose of your letter. Use a couple of sentences to explain the purpose, but do not go in to detail until the next paragraph.</w:t>
-        <w:br w:type="textWrapping"/>
-        <w:br/>
+      </w:r>
+    </w:p>
+    <w:p>
+      <w:pPr>
+        <w:ind w:firstLine="700"/>
+      </w:pPr>
+      <w:r>
         <w:t>Beginning with the second paragraph, state the supporting details to justify your purpose. These may take the form of background information, statistics or first-hand accounts. A few short paragraphs within the body of the letter should be enough to support your reasoning.</w:t>
-        <w:br w:type="textWrapping"/>
-        <w:br/>
+      </w:r>
+    </w:p>
+    <w:p>
+      <w:pPr>
+        <w:ind w:firstLine="700"/>
+      </w:pPr>
+      <w:r>
         <w:t>Finally, in the closing paragraph, briefly restate your purpose and why it is important. If the purpose of your letter is employment related, consider ending your letter with your contact information. However, if the purpose is informational, think about closing with gratitude for the reader's time.</w:t>
-        <w:br w:type="textWrapping"/>
-        <w:br/>
       </w:r>
     </w:p>
     <w:sectPr>

</xml_diff>

<commit_message>
Cleaned up code, created title, author and paper info
</commit_message>
<xml_diff>
--- a/ResearchPaper.docx
+++ b/ResearchPaper.docx
@@ -4,9 +4,35 @@
   <w:body>
     <w:p>
       <w:pPr>
+        <w:jc w:val="left"/>
+      </w:pPr>
+      <w:r>
+        <w:t>Yaron Eidelman</w:t>
+        <w:br w:type="textWrapping"/>
+        <w:t>Professor Smith</w:t>
+        <w:br w:type="textWrapping"/>
+        <w:t>English 302</w:t>
+        <w:br w:type="textWrapping"/>
+        <w:t>June 28, 2015</w:t>
+      </w:r>
+    </w:p>
+    <w:p>
+      <w:pPr>
+        <w:jc w:val="center"/>
+      </w:pPr>
+      <w:r>
+        <w:t>Computer Science title</w:t>
+      </w:r>
+    </w:p>
+    <w:p>
+      <w:pPr>
         <w:ind w:firstLine="700"/>
       </w:pPr>
       <w:r>
+        <w:rPr>
+          <w:rFonts w:ascii="Times New Roman" w:hAnsi="Times New Roman" w:cs="Times New Roman" w:eastAsia="Times New Roman"/>
+          <w:sz w:val="24"/>
+        </w:rPr>
         <w:t>The first paragraph of a typical business letter is used to state the main point of the letter. Begin with a friendly opening; then quickly transition into the purpose of your letter. Use a couple of sentences to explain the purpose, but do not go in to detail until the next paragraph.</w:t>
       </w:r>
     </w:p>
@@ -15,6 +41,10 @@
         <w:ind w:firstLine="700"/>
       </w:pPr>
       <w:r>
+        <w:rPr>
+          <w:rFonts w:ascii="Times New Roman" w:hAnsi="Times New Roman" w:cs="Times New Roman" w:eastAsia="Times New Roman"/>
+          <w:sz w:val="24"/>
+        </w:rPr>
         <w:t>Beginning with the second paragraph, state the supporting details to justify your purpose. These may take the form of background information, statistics or first-hand accounts. A few short paragraphs within the body of the letter should be enough to support your reasoning.</w:t>
       </w:r>
     </w:p>
@@ -23,6 +53,10 @@
         <w:ind w:firstLine="700"/>
       </w:pPr>
       <w:r>
+        <w:rPr>
+          <w:rFonts w:ascii="Times New Roman" w:hAnsi="Times New Roman" w:cs="Times New Roman" w:eastAsia="Times New Roman"/>
+          <w:sz w:val="24"/>
+        </w:rPr>
         <w:t>Finally, in the closing paragraph, briefly restate your purpose and why it is important. If the purpose of your letter is employment related, consider ending your letter with your contact information. However, if the purpose is informational, think about closing with gratitude for the reader's time.</w:t>
       </w:r>
     </w:p>

</xml_diff>